<commit_message>
geändert:       doc/Annahmen.docx 	geändert:       doc/Architektur_Fein.pu
</commit_message>
<xml_diff>
--- a/doc/Annahmen.docx
+++ b/doc/Annahmen.docx
@@ -87,6 +87,18 @@
       </w:pPr>
       <w:r>
         <w:t>Anrede definiert eindeutig Geschlecht</w:t>
+      </w:r>
+    </w:p>
+    <w:p>
+      <w:pPr>
+        <w:pStyle w:val="Listenabsatz"/>
+        <w:numPr>
+          <w:ilvl w:val="0"/>
+          <w:numId w:val="1"/>
+        </w:numPr>
+      </w:pPr>
+      <w:r>
+        <w:t>Sollte keine Anrede passen, so wird das Geschlecht „divers“ bzw. „neutral“ eingetragen</w:t>
       </w:r>
     </w:p>
     <w:p>

</xml_diff>

<commit_message>
geändert:       .gitignore 	geändert:       README.md 	geändert:       doc/Annahmen.docx 	umbenannt:      "doc/Pr\303\274fungsaufgabe.docx" -> "doc/Pr\303\274fungsaufgabe_Notizen.docx"
</commit_message>
<xml_diff>
--- a/doc/Annahmen.docx
+++ b/doc/Annahmen.docx
@@ -16,191 +16,244 @@
         <w:pStyle w:val="Listenabsatz"/>
         <w:numPr>
           <w:ilvl w:val="0"/>
-          <w:numId w:val="1"/>
-        </w:numPr>
-      </w:pPr>
-      <w:r>
-        <w:t xml:space="preserve">Anreden (Herr, Frau, Mr., </w:t>
-      </w:r>
-      <w:proofErr w:type="spellStart"/>
-      <w:r>
-        <w:t>Mrs.</w:t>
-      </w:r>
-      <w:proofErr w:type="spellEnd"/>
-      <w:r>
-        <w:t xml:space="preserve">, Ms., </w:t>
-      </w:r>
-      <w:proofErr w:type="spellStart"/>
+          <w:numId w:val="2"/>
+        </w:numPr>
+      </w:pPr>
+      <w:r>
+        <w:t>Eingaben des Kontakts folgen der Form: &lt;Anrede&gt; &lt;Titel&gt; &lt;Vornamen&gt; &lt;Nachname&gt; oder &lt;Anrede&gt; &lt;Titel&gt; &lt;Nachname&gt;, &lt;Vorname&gt; (Anrede und die Titel sind hierbei optional und können weggelassen werden). Zwischen den einzelnen Teilen können beliebig viele Leerzeichen gesetzt werden. Titel und Anreden müssen exakt mit den Spezifizierungen die zu erkennen sind übereinstimmen.</w:t>
+      </w:r>
+    </w:p>
+    <w:p>
+      <w:pPr>
+        <w:pStyle w:val="Listenabsatz"/>
+        <w:numPr>
+          <w:ilvl w:val="0"/>
+          <w:numId w:val="2"/>
+        </w:numPr>
+      </w:pPr>
+      <w:r>
+        <w:t>Groß- und Kleinschreibung korrekt eingegeben</w:t>
+      </w:r>
+      <w:r>
+        <w:t xml:space="preserve"> und ausschließlich Buchstaben des Alphabets (A-Z)</w:t>
+      </w:r>
+    </w:p>
+    <w:p>
+      <w:pPr>
+        <w:pStyle w:val="Listenabsatz"/>
+        <w:numPr>
+          <w:ilvl w:val="0"/>
+          <w:numId w:val="2"/>
+        </w:numPr>
+      </w:pPr>
+      <w:r>
+        <w:t xml:space="preserve">Anreden (Herr, Frau, Mr., Mrs., Ms., Mmd., Sir.) + Titel (Professor, Prof., Dr., Dipl.-Ing., Dipl.-Inf., M.Sc., B.Sc.) </w:t>
+      </w:r>
+      <w:r>
+        <w:t>sind Standard</w:t>
+      </w:r>
+    </w:p>
+    <w:p>
+      <w:pPr>
+        <w:pStyle w:val="Listenabsatz"/>
+        <w:numPr>
+          <w:ilvl w:val="0"/>
+          <w:numId w:val="2"/>
+        </w:numPr>
+      </w:pPr>
+      <w:r>
+        <w:t>Neue Anreden und Titel können manuell hinzugefügt/bearbeiten werden</w:t>
+      </w:r>
+      <w:r>
+        <w:t xml:space="preserve"> (bei neuen Anreden wird die Sprache Englisch angenommen)</w:t>
+      </w:r>
+    </w:p>
+    <w:p>
+      <w:pPr>
+        <w:pStyle w:val="Listenabsatz"/>
+        <w:numPr>
+          <w:ilvl w:val="0"/>
+          <w:numId w:val="2"/>
+        </w:numPr>
+      </w:pPr>
+      <w:r>
+        <w:t>Titel definiert eindeutig Anrede des Titels bzw. keine Erwähnung des Titels</w:t>
+      </w:r>
+    </w:p>
+    <w:p>
+      <w:pPr>
+        <w:pStyle w:val="Listenabsatz"/>
+        <w:numPr>
+          <w:ilvl w:val="0"/>
+          <w:numId w:val="2"/>
+        </w:numPr>
+      </w:pPr>
+      <w:r>
+        <w:t xml:space="preserve">Anrede definiert eindeutig </w:t>
+      </w:r>
+      <w:r>
+        <w:t xml:space="preserve">das </w:t>
+      </w:r>
+      <w:r>
+        <w:t>Geschlecht</w:t>
+      </w:r>
+    </w:p>
+    <w:p>
+      <w:pPr>
+        <w:pStyle w:val="Listenabsatz"/>
+        <w:numPr>
+          <w:ilvl w:val="0"/>
+          <w:numId w:val="2"/>
+        </w:numPr>
+      </w:pPr>
+      <w:r>
+        <w:t>Sollte keine Anrede passen, so wird das Geschlecht „divers“ bzw. „neutral“ eingetragen</w:t>
+      </w:r>
+    </w:p>
+    <w:p>
+      <w:pPr>
+        <w:pStyle w:val="Listenabsatz"/>
+        <w:numPr>
+          <w:ilvl w:val="0"/>
+          <w:numId w:val="2"/>
+        </w:numPr>
+      </w:pPr>
+      <w:r>
+        <w:t>Geschlechter: weiblich, männlich, divers</w:t>
+      </w:r>
+      <w:r>
+        <w:t xml:space="preserve"> (statt „divers“ wird intern die Bezeichnung „neutral“ verwendet, um jegliche andere Art der Identifizierung mit einzubeziehen)</w:t>
+      </w:r>
+    </w:p>
+    <w:p>
+      <w:pPr>
+        <w:pStyle w:val="Listenabsatz"/>
+        <w:numPr>
+          <w:ilvl w:val="0"/>
+          <w:numId w:val="2"/>
+        </w:numPr>
+      </w:pPr>
+      <w:r>
+        <w:t>Sollte ein Kontakt keine deutsche Anrede und mindestens einen Titel besitzen, so wird die Anrede (z.B. „</w:t>
+      </w:r>
+      <w:r>
+        <w:t>Ms</w:t>
+      </w:r>
+      <w:r>
+        <w:t>“, „</w:t>
+      </w:r>
       <w:r>
         <w:t>Mmd</w:t>
       </w:r>
-      <w:proofErr w:type="spellEnd"/>
-      <w:r>
-        <w:t xml:space="preserve">., Sir.) + Titel (Professor, Prof., Dr., Dipl.-Ing., Dipl.-Inf., </w:t>
-      </w:r>
-      <w:proofErr w:type="spellStart"/>
-      <w:r>
-        <w:t>M.Sc</w:t>
-      </w:r>
-      <w:proofErr w:type="spellEnd"/>
-      <w:r>
-        <w:t>., B.Sc.) gegeben</w:t>
-      </w:r>
-    </w:p>
-    <w:p>
-      <w:pPr>
-        <w:pStyle w:val="Listenabsatz"/>
-        <w:numPr>
-          <w:ilvl w:val="0"/>
-          <w:numId w:val="1"/>
-        </w:numPr>
-      </w:pPr>
-      <w:r>
-        <w:t>Neue Anreden und Titel können manuell hinzugefügt/bearbeiten werden</w:t>
-      </w:r>
-      <w:r>
-        <w:t xml:space="preserve"> (bei neuen Anreden wird die Sprache Englisch angenommen)</w:t>
+      <w:r>
+        <w:t>“) in der Breifanschrift weggelassen</w:t>
+      </w:r>
+      <w:r>
+        <w:t xml:space="preserve"> (Beispiel: Mmd Dr. wird zu Dr.; dies geschieht auf Basis von Recherchen zum Umgang mit solchen Briefanschriften</w:t>
+      </w:r>
+      <w:r>
+        <w:t>. Bei deutschen Anreden werden alle Titel bzw. deren Briefanreden verwendet.</w:t>
+      </w:r>
+      <w:r>
+        <w:t>)</w:t>
+      </w:r>
+    </w:p>
+    <w:p>
+      <w:pPr>
+        <w:pStyle w:val="Listenabsatz"/>
+        <w:numPr>
+          <w:ilvl w:val="0"/>
+          <w:numId w:val="2"/>
+        </w:numPr>
+      </w:pPr>
+      <w:r>
+        <w:t>Doppelte Nachnamen müssen</w:t>
+      </w:r>
+      <w:r>
+        <w:t xml:space="preserve"> durch ein</w:t>
+      </w:r>
+      <w:r>
+        <w:t xml:space="preserve"> „-“ </w:t>
+      </w:r>
+      <w:r>
+        <w:t>verbunden werden</w:t>
+      </w:r>
+    </w:p>
+    <w:p>
+      <w:pPr>
+        <w:pStyle w:val="Listenabsatz"/>
+        <w:numPr>
+          <w:ilvl w:val="0"/>
+          <w:numId w:val="2"/>
+        </w:numPr>
+      </w:pPr>
+      <w:r>
+        <w:t xml:space="preserve">Mehrfache Vornamen </w:t>
+      </w:r>
+      <w:r>
+        <w:t>müssen durch ein</w:t>
+      </w:r>
+      <w:r>
+        <w:t xml:space="preserve"> „ “ oder durch </w:t>
+      </w:r>
+      <w:r>
+        <w:t xml:space="preserve">ein </w:t>
+      </w:r>
+      <w:r>
+        <w:t>„-“ getrennt</w:t>
+      </w:r>
+      <w:r>
+        <w:t xml:space="preserve"> sein</w:t>
+      </w:r>
+    </w:p>
+    <w:p>
+      <w:pPr>
+        <w:pStyle w:val="Listenabsatz"/>
+        <w:numPr>
+          <w:ilvl w:val="0"/>
+          <w:numId w:val="2"/>
+        </w:numPr>
+      </w:pPr>
+      <w:r>
+        <w:t>Zusätze (van, von, …) werden</w:t>
+      </w:r>
+      <w:r>
+        <w:t xml:space="preserve"> komplett</w:t>
       </w:r>
       <w:r>
         <w:t xml:space="preserve"> </w:t>
       </w:r>
       <w:r>
-        <w:sym w:font="Wingdings" w:char="F0E0"/>
-      </w:r>
-      <w:r>
-        <w:t xml:space="preserve"> Begeisterungsfeature</w:t>
-      </w:r>
-    </w:p>
-    <w:p>
-      <w:pPr>
-        <w:pStyle w:val="Listenabsatz"/>
-        <w:numPr>
-          <w:ilvl w:val="0"/>
-          <w:numId w:val="1"/>
-        </w:numPr>
-      </w:pPr>
-      <w:r>
-        <w:t>Groß- und Kleinschreibung korrekt eingegeben</w:t>
-      </w:r>
-    </w:p>
-    <w:p>
-      <w:pPr>
-        <w:pStyle w:val="Listenabsatz"/>
-        <w:numPr>
-          <w:ilvl w:val="0"/>
-          <w:numId w:val="1"/>
-        </w:numPr>
-      </w:pPr>
-      <w:r>
-        <w:t>Anrede definiert eindeutig Geschlecht</w:t>
-      </w:r>
-    </w:p>
-    <w:p>
-      <w:pPr>
-        <w:pStyle w:val="Listenabsatz"/>
-        <w:numPr>
-          <w:ilvl w:val="0"/>
-          <w:numId w:val="1"/>
-        </w:numPr>
-      </w:pPr>
-      <w:r>
-        <w:t>Sollte keine Anrede passen, so wird das Geschlecht „divers“ bzw. „neutral“ eingetragen</w:t>
-      </w:r>
-    </w:p>
-    <w:p>
-      <w:pPr>
-        <w:pStyle w:val="Listenabsatz"/>
-        <w:numPr>
-          <w:ilvl w:val="0"/>
-          <w:numId w:val="1"/>
-        </w:numPr>
-      </w:pPr>
-      <w:r>
-        <w:t>Sollte ein Kontakt keine deutsche Anrede besitzen und mindestens einen Titel besitzen, so wird die Anrede (z.B. „Herr“, „</w:t>
-      </w:r>
-      <w:proofErr w:type="spellStart"/>
-      <w:r>
-        <w:t>Mmd</w:t>
-      </w:r>
-      <w:proofErr w:type="spellEnd"/>
-      <w:r>
-        <w:t>“) in der Breifanschrift weggelassen</w:t>
-      </w:r>
-    </w:p>
-    <w:p>
-      <w:pPr>
-        <w:pStyle w:val="Listenabsatz"/>
-        <w:numPr>
-          <w:ilvl w:val="0"/>
-          <w:numId w:val="1"/>
-        </w:numPr>
-      </w:pPr>
-      <w:r>
-        <w:t>Titel definiert eindeutig Anrede des Titels bzw. keine Erwähnung des Titels</w:t>
-      </w:r>
-    </w:p>
-    <w:p>
-      <w:pPr>
-        <w:pStyle w:val="Listenabsatz"/>
-        <w:numPr>
-          <w:ilvl w:val="0"/>
-          <w:numId w:val="1"/>
-        </w:numPr>
-      </w:pPr>
-      <w:r>
-        <w:t>Doppelte Nachnamen müssen mit „-“ geschrieben werden</w:t>
-      </w:r>
-    </w:p>
-    <w:p>
-      <w:pPr>
-        <w:pStyle w:val="Listenabsatz"/>
-        <w:numPr>
-          <w:ilvl w:val="0"/>
-          <w:numId w:val="1"/>
-        </w:numPr>
-      </w:pPr>
-      <w:r>
-        <w:t xml:space="preserve">Mehrfache Vornamen durch </w:t>
-      </w:r>
-      <w:proofErr w:type="gramStart"/>
-      <w:r>
-        <w:t>„ “</w:t>
-      </w:r>
-      <w:proofErr w:type="gramEnd"/>
-      <w:r>
-        <w:t xml:space="preserve"> oder durch „-“ getrennt</w:t>
-      </w:r>
-    </w:p>
-    <w:p>
-      <w:pPr>
-        <w:pStyle w:val="Listenabsatz"/>
-        <w:numPr>
-          <w:ilvl w:val="0"/>
-          <w:numId w:val="1"/>
-        </w:numPr>
-      </w:pPr>
-      <w:r>
-        <w:t>Zusätze (van, von, …) werden alle nur klein geschrieben</w:t>
-      </w:r>
-    </w:p>
-    <w:p>
-      <w:pPr>
-        <w:pStyle w:val="Listenabsatz"/>
-        <w:numPr>
-          <w:ilvl w:val="0"/>
-          <w:numId w:val="1"/>
-        </w:numPr>
-      </w:pPr>
-      <w:r>
-        <w:t>Adelstitel werden in den Vornamen geschrieben (Möglichkeit zur Bearbeitung nutzen, Hinweis wenn mehr als 2 Vornamen)</w:t>
-      </w:r>
-    </w:p>
-    <w:p>
-      <w:pPr>
-        <w:pStyle w:val="Listenabsatz"/>
-        <w:numPr>
-          <w:ilvl w:val="0"/>
-          <w:numId w:val="1"/>
+        <w:t>klein geschrieben</w:t>
+      </w:r>
+      <w:r>
+        <w:t xml:space="preserve"> und dem Nachnamen hinzugefügt</w:t>
+      </w:r>
+    </w:p>
+    <w:p>
+      <w:pPr>
+        <w:pStyle w:val="Listenabsatz"/>
+        <w:numPr>
+          <w:ilvl w:val="0"/>
+          <w:numId w:val="2"/>
+        </w:numPr>
+      </w:pPr>
+      <w:r>
+        <w:t xml:space="preserve">Adelstitel werden in den Vornamen geschrieben (Möglichkeit zur Bearbeitung </w:t>
+      </w:r>
+      <w:r>
+        <w:t>des Vor- und Nachnamens kann danach genutzt werden</w:t>
+      </w:r>
+      <w:r>
+        <w:t>)</w:t>
+      </w:r>
+    </w:p>
+    <w:p>
+      <w:pPr>
+        <w:pStyle w:val="Listenabsatz"/>
+        <w:numPr>
+          <w:ilvl w:val="0"/>
+          <w:numId w:val="2"/>
         </w:numPr>
       </w:pPr>
       <w:r>
@@ -212,17 +265,26 @@
       <w:r>
         <w:t>, nur neu eingeben</w:t>
       </w:r>
-    </w:p>
-    <w:p>
-      <w:pPr>
-        <w:pStyle w:val="Listenabsatz"/>
-        <w:numPr>
-          <w:ilvl w:val="0"/>
-          <w:numId w:val="1"/>
-        </w:numPr>
-      </w:pPr>
-      <w:r>
-        <w:t>Vor Abspeichern reicht die „Preview“ zur Überarbeitung der Eingabe</w:t>
+      <w:r>
+        <w:t xml:space="preserve"> (können jedoch auch durch Auswahl in der Preview in deren Einzelteile angezeigt werden)</w:t>
+      </w:r>
+    </w:p>
+    <w:p>
+      <w:pPr>
+        <w:pStyle w:val="Listenabsatz"/>
+        <w:numPr>
+          <w:ilvl w:val="0"/>
+          <w:numId w:val="2"/>
+        </w:numPr>
+      </w:pPr>
+      <w:r>
+        <w:t>Vor Abspeichern reicht die „</w:t>
+      </w:r>
+      <w:r>
+        <w:t>Vorschau</w:t>
+      </w:r>
+      <w:r>
+        <w:t>“ zur Überarbeitung der Eingabe</w:t>
       </w:r>
       <w:r>
         <w:t xml:space="preserve"> (Überarbeitung ausschließlich des Vor- und Nachnamens)</w:t>
@@ -233,59 +295,80 @@
         <w:pStyle w:val="Listenabsatz"/>
         <w:numPr>
           <w:ilvl w:val="0"/>
-          <w:numId w:val="1"/>
-        </w:numPr>
-      </w:pPr>
-      <w:r>
-        <w:t>In der „Preview“ ist keine Überarbeitung von Anrede und Titeln möglich. Diese müssen vor Abspeicherung des Kontakts über die entsprechenden Fenster hinzugefügt werden</w:t>
-      </w:r>
-    </w:p>
-    <w:p>
-      <w:pPr>
-        <w:pStyle w:val="Listenabsatz"/>
-        <w:numPr>
-          <w:ilvl w:val="0"/>
-          <w:numId w:val="1"/>
-        </w:numPr>
-      </w:pPr>
-      <w:r>
-        <w:t>Geschlechter: weiblich, männlich, divers</w:t>
-      </w:r>
-    </w:p>
-    <w:p>
-      <w:pPr>
-        <w:pStyle w:val="Listenabsatz"/>
-        <w:numPr>
-          <w:ilvl w:val="0"/>
-          <w:numId w:val="1"/>
-        </w:numPr>
-      </w:pPr>
-      <w:r>
-        <w:t>Bei der Briefanschrift werden immer alle verfügbaren Anreden aller bekannten Titel verwendet</w:t>
-      </w:r>
-    </w:p>
-    <w:p>
-      <w:pPr>
-        <w:pStyle w:val="Listenabsatz"/>
-        <w:numPr>
-          <w:ilvl w:val="0"/>
-          <w:numId w:val="1"/>
-        </w:numPr>
-      </w:pPr>
-      <w:r>
-        <w:t>Die Briefanschrift wird, wenn erkannt in Deutsch verfasst. Ansonsten wird das englische Präfix „Dear“ verwendet.</w:t>
-      </w:r>
-    </w:p>
-    <w:p>
-      <w:pPr>
-        <w:pStyle w:val="Listenabsatz"/>
-        <w:numPr>
-          <w:ilvl w:val="0"/>
-          <w:numId w:val="1"/>
-        </w:numPr>
-      </w:pPr>
-      <w:r>
-        <w:t>Wenn die Briefanschrift nicht bestimmbar ist, wird der englische Standard „Dear Sirs“ verwendet.</w:t>
+          <w:numId w:val="2"/>
+        </w:numPr>
+      </w:pPr>
+      <w:r>
+        <w:t>In der „</w:t>
+      </w:r>
+      <w:r>
+        <w:t>Vorschau</w:t>
+      </w:r>
+      <w:r>
+        <w:t>“ ist keine Überarbeitung von Anrede und Titeln möglich. Diese müssen vor Abspeicherung des Kontakts über die entsprechenden Fenster hinzugefügt werden</w:t>
+      </w:r>
+    </w:p>
+    <w:p>
+      <w:pPr>
+        <w:pStyle w:val="Listenabsatz"/>
+        <w:numPr>
+          <w:ilvl w:val="0"/>
+          <w:numId w:val="2"/>
+        </w:numPr>
+      </w:pPr>
+      <w:r>
+        <w:t>Die Briefanschrift wird, wenn erkannt</w:t>
+      </w:r>
+      <w:r>
+        <w:t>,</w:t>
+      </w:r>
+      <w:r>
+        <w:t xml:space="preserve"> in Deutsch verfasst. </w:t>
+      </w:r>
+      <w:r>
+        <w:t>Ansonsten wird die Sprache Englisch angenommen</w:t>
+      </w:r>
+      <w:r>
+        <w:t xml:space="preserve"> (somit wird vor der Anrede ein „Dear“ verwendet)</w:t>
+      </w:r>
+      <w:r>
+        <w:t>.</w:t>
+      </w:r>
+    </w:p>
+    <w:p>
+      <w:pPr>
+        <w:pStyle w:val="Listenabsatz"/>
+        <w:numPr>
+          <w:ilvl w:val="0"/>
+          <w:numId w:val="2"/>
+        </w:numPr>
+      </w:pPr>
+      <w:r>
+        <w:t>Wenn die Briefanschrift nicht bestimmbar ist</w:t>
+      </w:r>
+      <w:r>
+        <w:t xml:space="preserve"> (keine Anrede)</w:t>
+      </w:r>
+      <w:r>
+        <w:t>, wird der englische Standard „Dear Sir</w:t>
+      </w:r>
+      <w:r>
+        <w:t xml:space="preserve"> or Madame</w:t>
+      </w:r>
+      <w:r>
+        <w:t>“ verwendet.</w:t>
+      </w:r>
+    </w:p>
+    <w:p>
+      <w:pPr>
+        <w:pStyle w:val="Listenabsatz"/>
+        <w:numPr>
+          <w:ilvl w:val="0"/>
+          <w:numId w:val="2"/>
+        </w:numPr>
+      </w:pPr>
+      <w:r>
+        <w:t>Es genügen Tests des ParserServices, da dieser die zentrale Komponente der Software ist. Für den TitleService und SalutationService genügt das Paired-Programming und „manuelle/händische“ Tests. Es genügt somit diese Testabdeckung.</w:t>
       </w:r>
     </w:p>
     <w:sectPr>
@@ -301,6 +384,119 @@
 <file path=word/numbering.xml><?xml version="1.0" encoding="utf-8"?>
 <w:numbering xmlns:wpc="http://schemas.microsoft.com/office/word/2010/wordprocessingCanvas" xmlns:cx="http://schemas.microsoft.com/office/drawing/2014/chartex" xmlns:cx1="http://schemas.microsoft.com/office/drawing/2015/9/8/chartex" xmlns:cx2="http://schemas.microsoft.com/office/drawing/2015/10/21/chartex" xmlns:cx3="http://schemas.microsoft.com/office/drawing/2016/5/9/chartex" xmlns:cx4="http://schemas.microsoft.com/office/drawing/2016/5/10/chartex" xmlns:cx5="http://schemas.microsoft.com/office/drawing/2016/5/11/chartex" xmlns:cx6="http://schemas.microsoft.com/office/drawing/2016/5/12/chartex" xmlns:cx7="http://schemas.microsoft.com/office/drawing/2016/5/13/chartex" xmlns:cx8="http://schemas.microsoft.com/office/drawing/2016/5/14/chartex" xmlns:mc="http://schemas.openxmlformats.org/markup-compatibility/2006" xmlns:aink="http://schemas.microsoft.com/office/drawing/2016/ink" xmlns:am3d="http://schemas.microsoft.com/office/drawing/2017/model3d" xmlns:o="urn:schemas-microsoft-com:office:office" xmlns:oel="http://schemas.microsoft.com/office/2019/extlst" xmlns:r="http://schemas.openxmlformats.org/officeDocument/2006/relationships" xmlns:m="http://schemas.openxmlformats.org/officeDocument/2006/math" xmlns:v="urn:schemas-microsoft-com:vml" xmlns:wp14="http://schemas.microsoft.com/office/word/2010/wordprocessingDrawing" xmlns:wp="http://schemas.openxmlformats.org/drawingml/2006/wordprocessingDrawing" xmlns:w10="urn:schemas-microsoft-com:office:word" xmlns:w="http://schemas.openxmlformats.org/wordprocessingml/2006/main" xmlns:w14="http://schemas.microsoft.com/office/word/2010/wordml" xmlns:w15="http://schemas.microsoft.com/office/word/2012/wordml" xmlns:w16cex="http://schemas.microsoft.com/office/word/2018/wordml/cex" xmlns:w16cid="http://schemas.microsoft.com/office/word/2016/wordml/cid" xmlns:w16="http://schemas.microsoft.com/office/word/2018/wordml" xmlns:w16sdtdh="http://schemas.microsoft.com/office/word/2020/wordml/sdtdatahash" xmlns:w16se="http://schemas.microsoft.com/office/word/2015/wordml/symex" xmlns:wpg="http://schemas.microsoft.com/office/word/2010/wordprocessingGroup" xmlns:wpi="http://schemas.microsoft.com/office/word/2010/wordprocessingInk" xmlns:wne="http://schemas.microsoft.com/office/word/2006/wordml" xmlns:wps="http://schemas.microsoft.com/office/word/2010/wordprocessingShape" mc:Ignorable="w14 w15 w16se w16cid w16 w16cex w16sdtdh wp14">
   <w:abstractNum w:abstractNumId="0" w15:restartNumberingAfterBreak="0">
+    <w:nsid w:val="007771E6"/>
+    <w:multiLevelType w:val="hybridMultilevel"/>
+    <w:tmpl w:val="C2E0B2EA"/>
+    <w:lvl w:ilvl="0" w:tplc="0407000F">
+      <w:start w:val="1"/>
+      <w:numFmt w:val="decimal"/>
+      <w:lvlText w:val="%1."/>
+      <w:lvlJc w:val="left"/>
+      <w:pPr>
+        <w:ind w:left="720" w:hanging="360"/>
+      </w:pPr>
+      <w:rPr>
+        <w:rFonts w:hint="default"/>
+      </w:rPr>
+    </w:lvl>
+    <w:lvl w:ilvl="1" w:tplc="FFFFFFFF" w:tentative="1">
+      <w:start w:val="1"/>
+      <w:numFmt w:val="bullet"/>
+      <w:lvlText w:val="o"/>
+      <w:lvlJc w:val="left"/>
+      <w:pPr>
+        <w:ind w:left="1440" w:hanging="360"/>
+      </w:pPr>
+      <w:rPr>
+        <w:rFonts w:ascii="Courier New" w:hAnsi="Courier New" w:hint="default"/>
+      </w:rPr>
+    </w:lvl>
+    <w:lvl w:ilvl="2" w:tplc="FFFFFFFF" w:tentative="1">
+      <w:start w:val="1"/>
+      <w:numFmt w:val="bullet"/>
+      <w:lvlText w:val=""/>
+      <w:lvlJc w:val="left"/>
+      <w:pPr>
+        <w:ind w:left="2160" w:hanging="360"/>
+      </w:pPr>
+      <w:rPr>
+        <w:rFonts w:ascii="Wingdings" w:hAnsi="Wingdings" w:hint="default"/>
+      </w:rPr>
+    </w:lvl>
+    <w:lvl w:ilvl="3" w:tplc="FFFFFFFF" w:tentative="1">
+      <w:start w:val="1"/>
+      <w:numFmt w:val="bullet"/>
+      <w:lvlText w:val=""/>
+      <w:lvlJc w:val="left"/>
+      <w:pPr>
+        <w:ind w:left="2880" w:hanging="360"/>
+      </w:pPr>
+      <w:rPr>
+        <w:rFonts w:ascii="Symbol" w:hAnsi="Symbol" w:hint="default"/>
+      </w:rPr>
+    </w:lvl>
+    <w:lvl w:ilvl="4" w:tplc="FFFFFFFF" w:tentative="1">
+      <w:start w:val="1"/>
+      <w:numFmt w:val="bullet"/>
+      <w:lvlText w:val="o"/>
+      <w:lvlJc w:val="left"/>
+      <w:pPr>
+        <w:ind w:left="3600" w:hanging="360"/>
+      </w:pPr>
+      <w:rPr>
+        <w:rFonts w:ascii="Courier New" w:hAnsi="Courier New" w:hint="default"/>
+      </w:rPr>
+    </w:lvl>
+    <w:lvl w:ilvl="5" w:tplc="FFFFFFFF" w:tentative="1">
+      <w:start w:val="1"/>
+      <w:numFmt w:val="bullet"/>
+      <w:lvlText w:val=""/>
+      <w:lvlJc w:val="left"/>
+      <w:pPr>
+        <w:ind w:left="4320" w:hanging="360"/>
+      </w:pPr>
+      <w:rPr>
+        <w:rFonts w:ascii="Wingdings" w:hAnsi="Wingdings" w:hint="default"/>
+      </w:rPr>
+    </w:lvl>
+    <w:lvl w:ilvl="6" w:tplc="FFFFFFFF" w:tentative="1">
+      <w:start w:val="1"/>
+      <w:numFmt w:val="bullet"/>
+      <w:lvlText w:val=""/>
+      <w:lvlJc w:val="left"/>
+      <w:pPr>
+        <w:ind w:left="5040" w:hanging="360"/>
+      </w:pPr>
+      <w:rPr>
+        <w:rFonts w:ascii="Symbol" w:hAnsi="Symbol" w:hint="default"/>
+      </w:rPr>
+    </w:lvl>
+    <w:lvl w:ilvl="7" w:tplc="FFFFFFFF" w:tentative="1">
+      <w:start w:val="1"/>
+      <w:numFmt w:val="bullet"/>
+      <w:lvlText w:val="o"/>
+      <w:lvlJc w:val="left"/>
+      <w:pPr>
+        <w:ind w:left="5760" w:hanging="360"/>
+      </w:pPr>
+      <w:rPr>
+        <w:rFonts w:ascii="Courier New" w:hAnsi="Courier New" w:hint="default"/>
+      </w:rPr>
+    </w:lvl>
+    <w:lvl w:ilvl="8" w:tplc="FFFFFFFF" w:tentative="1">
+      <w:start w:val="1"/>
+      <w:numFmt w:val="bullet"/>
+      <w:lvlText w:val=""/>
+      <w:lvlJc w:val="left"/>
+      <w:pPr>
+        <w:ind w:left="6480" w:hanging="360"/>
+      </w:pPr>
+      <w:rPr>
+        <w:rFonts w:ascii="Wingdings" w:hAnsi="Wingdings" w:hint="default"/>
+      </w:rPr>
+    </w:lvl>
+  </w:abstractNum>
+  <w:abstractNum w:abstractNumId="1" w15:restartNumberingAfterBreak="0">
     <w:nsid w:val="6F060D4B"/>
     <w:multiLevelType w:val="hybridMultilevel"/>
     <w:tmpl w:val="815C369A"/>
@@ -413,6 +609,9 @@
     </w:lvl>
   </w:abstractNum>
   <w:num w:numId="1" w16cid:durableId="1632831058">
+    <w:abstractNumId w:val="1"/>
+  </w:num>
+  <w:num w:numId="2" w16cid:durableId="1343119552">
     <w:abstractNumId w:val="0"/>
   </w:num>
 </w:numbering>

</xml_diff>